<commit_message>
Putting most recent version of these documents up
</commit_message>
<xml_diff>
--- a/docs/Software Design Description.docx
+++ b/docs/Software Design Description.docx
@@ -2575,6 +2575,13 @@
           <w:vertAlign w:val="baseline"/>
         </w:rPr>
       </w:pPr>
+      <w:r>
+        <w:rPr>
+          <w:rFonts w:ascii="Times New Roman" w:cs="Times New Roman" w:eastAsia="Times New Roman" w:hAnsi="Times New Roman"/>
+          <w:rtl w:val="0"/>
+        </w:rPr>
+        <w:t xml:space="preserve"> 4.1</w:t>
+      </w:r>
       <w:r>
         <w:rPr>
           <w:rtl w:val="0"/>

</xml_diff>